<commit_message>
Added testing api link to README.text file
</commit_message>
<xml_diff>
--- a/Udagram Project_Alfred Nyambane/README.txt.docx
+++ b/Udagram Project_Alfred Nyambane/README.txt.docx
@@ -3,11 +3,30 @@
 <w:document xmlns:wpc="http://schemas.microsoft.com/office/word/2010/wordprocessingCanvas" xmlns:mc="http://schemas.openxmlformats.org/markup-compatibility/2006" xmlns:o="urn:schemas-microsoft-com:office:office" xmlns:r="http://schemas.openxmlformats.org/officeDocument/2006/relationships" xmlns:m="http://schemas.openxmlformats.org/officeDocument/2006/math" xmlns:v="urn:schemas-microsoft-com:vml" xmlns:wp14="http://schemas.microsoft.com/office/word/2010/wordprocessingDrawing" xmlns:wp="http://schemas.openxmlformats.org/drawingml/2006/wordprocessingDrawing" xmlns:w10="urn:schemas-microsoft-com:office:word" xmlns:w="http://schemas.openxmlformats.org/wordprocessingml/2006/main" xmlns:w14="http://schemas.microsoft.com/office/word/2010/wordml" xmlns:wpg="http://schemas.microsoft.com/office/word/2010/wordprocessingGroup" xmlns:wpi="http://schemas.microsoft.com/office/word/2010/wordprocessingInk" xmlns:wne="http://schemas.microsoft.com/office/word/2006/wordml" xmlns:wps="http://schemas.microsoft.com/office/word/2010/wordprocessingShape" mc:Ignorable="w14 wp14">
   <w:body>
     <w:p>
+      <w:pPr>
+        <w:rPr>
+          <w:b/>
+        </w:rPr>
+      </w:pPr>
       <w:r>
+        <w:rPr>
+          <w:b/>
+        </w:rPr>
+        <w:t xml:space="preserve">Beanstalk </w:t>
+      </w:r>
+      <w:r>
+        <w:rPr>
+          <w:b/>
+        </w:rPr>
         <w:t>Endpoints links</w:t>
       </w:r>
     </w:p>
     <w:p>
+      <w:pPr>
+        <w:rPr>
+          <w:rStyle w:val="Hyperlink"/>
+        </w:rPr>
+      </w:pPr>
       <w:hyperlink r:id="rId5" w:history="1">
         <w:r>
           <w:rPr>
@@ -18,22 +37,98 @@
       </w:hyperlink>
     </w:p>
     <w:p>
+      <w:pPr>
+        <w:rPr>
+          <w:rStyle w:val="Hyperlink"/>
+          <w:b/>
+          <w:color w:val="000000" w:themeColor="text1"/>
+          <w:u w:val="none"/>
+        </w:rPr>
+      </w:pPr>
+      <w:r>
+        <w:rPr>
+          <w:rStyle w:val="Hyperlink"/>
+          <w:b/>
+          <w:color w:val="000000" w:themeColor="text1"/>
+          <w:u w:val="none"/>
+        </w:rPr>
+        <w:t xml:space="preserve">Testing </w:t>
+      </w:r>
+      <w:proofErr w:type="spellStart"/>
+      <w:proofErr w:type="gramStart"/>
+      <w:r>
+        <w:rPr>
+          <w:rStyle w:val="Hyperlink"/>
+          <w:b/>
+          <w:color w:val="000000" w:themeColor="text1"/>
+          <w:u w:val="none"/>
+        </w:rPr>
+        <w:t>api</w:t>
+      </w:r>
+      <w:proofErr w:type="spellEnd"/>
+      <w:proofErr w:type="gramEnd"/>
+      <w:r>
+        <w:rPr>
+          <w:rStyle w:val="Hyperlink"/>
+          <w:b/>
+          <w:color w:val="000000" w:themeColor="text1"/>
+          <w:u w:val="none"/>
+        </w:rPr>
+        <w:t xml:space="preserve"> endpoint</w:t>
+      </w:r>
+    </w:p>
+    <w:p>
+      <w:pPr>
+        <w:rPr>
+          <w:rFonts w:ascii="Courier New" w:hAnsi="Courier New" w:cs="Courier New"/>
+          <w:color w:val="212121"/>
+          <w:sz w:val="18"/>
+          <w:szCs w:val="18"/>
+          <w:shd w:val="clear" w:color="auto" w:fill="FFFFFF"/>
+        </w:rPr>
+      </w:pPr>
+      <w:hyperlink r:id="rId6" w:history="1">
+        <w:r>
+          <w:rPr>
+            <w:rStyle w:val="Hyperlink"/>
+            <w:rFonts w:ascii="Courier New" w:hAnsi="Courier New" w:cs="Courier New"/>
+            <w:sz w:val="18"/>
+            <w:szCs w:val="18"/>
+            <w:shd w:val="clear" w:color="auto" w:fill="FFFFFF"/>
+          </w:rPr>
+          <w:t>http://image-filter-starter-code-dev2222222222222222222222222222222222.us-east-1.elasticbeanstalk.com/filteredimage?image_url=https://images.pexels.com/photos/45201/kitty-cat-kitten-pet-45201.jpeg?auto=compress&amp;cs=tinysrgb&amp;w=600</w:t>
+        </w:r>
+      </w:hyperlink>
+    </w:p>
+    <w:p/>
+    <w:p>
+      <w:pPr>
+        <w:rPr>
+          <w:b/>
+        </w:rPr>
+      </w:pPr>
       <w:proofErr w:type="spellStart"/>
       <w:r>
+        <w:rPr>
+          <w:b/>
+        </w:rPr>
         <w:t>Github</w:t>
       </w:r>
       <w:proofErr w:type="spellEnd"/>
       <w:r>
+        <w:rPr>
+          <w:b/>
+        </w:rPr>
         <w:t xml:space="preserve"> link</w:t>
       </w:r>
     </w:p>
     <w:p>
-      <w:hyperlink r:id="rId6" w:history="1">
+      <w:hyperlink r:id="rId7" w:history="1">
         <w:r>
           <w:rPr>
             <w:rStyle w:val="Hyperlink"/>
           </w:rPr>
-          <w:t>https://github.com/nyambaneA/cloud-developer/tree/main</w:t>
+          <w:t>https://github.com/nyambaneA/cloud-developer</w:t>
         </w:r>
       </w:hyperlink>
     </w:p>

</xml_diff>